<commit_message>
email add open xml row
</commit_message>
<xml_diff>
--- a/KindergartenProject/Template/odemePlani2.docx
+++ b/KindergartenProject/Template/odemePlani2.docx
@@ -102,23 +102,7 @@
           <w:sz w:val="24"/>
           <w:szCs w:val="24"/>
         </w:rPr>
-        <w:t>&lt;</w:t>
-      </w:r>
-      <w:proofErr w:type="spellStart"/>
-      <w:r>
-        <w:rPr>
-          <w:sz w:val="24"/>
-          <w:szCs w:val="24"/>
-        </w:rPr>
         <w:t>fullName</w:t>
-      </w:r>
-      <w:proofErr w:type="spellEnd"/>
-      <w:r>
-        <w:rPr>
-          <w:sz w:val="24"/>
-          <w:szCs w:val="24"/>
-        </w:rPr>
-        <w:t>&gt;</w:t>
       </w:r>
     </w:p>
     <w:p>
@@ -281,7 +265,11 @@
             <w:cnfStyle w:val="001000000000" w:firstRow="0" w:lastRow="0" w:firstColumn="1" w:lastColumn="0" w:oddVBand="0" w:evenVBand="0" w:oddHBand="0" w:evenHBand="0" w:firstRowFirstColumn="0" w:firstRowLastColumn="0" w:lastRowFirstColumn="0" w:lastRowLastColumn="0"/>
             <w:tcW w:w="1090" w:type="dxa"/>
           </w:tcPr>
-          <w:p/>
+          <w:p>
+            <w:pPr>
+              <w:jc w:val="center"/>
+            </w:pPr>
+          </w:p>
         </w:tc>
         <w:tc>
           <w:tcPr>
@@ -289,6 +277,7 @@
           </w:tcPr>
           <w:p>
             <w:pPr>
+              <w:jc w:val="center"/>
               <w:cnfStyle w:val="000000100000" w:firstRow="0" w:lastRow="0" w:firstColumn="0" w:lastColumn="0" w:oddVBand="0" w:evenVBand="0" w:oddHBand="1" w:evenHBand="0" w:firstRowFirstColumn="0" w:firstRowLastColumn="0" w:lastRowFirstColumn="0" w:lastRowLastColumn="0"/>
             </w:pPr>
           </w:p>
@@ -299,6 +288,7 @@
           </w:tcPr>
           <w:p>
             <w:pPr>
+              <w:jc w:val="center"/>
               <w:cnfStyle w:val="000000100000" w:firstRow="0" w:lastRow="0" w:firstColumn="0" w:lastColumn="0" w:oddVBand="0" w:evenVBand="0" w:oddHBand="1" w:evenHBand="0" w:firstRowFirstColumn="0" w:firstRowLastColumn="0" w:lastRowFirstColumn="0" w:lastRowLastColumn="0"/>
             </w:pPr>
           </w:p>
@@ -309,6 +299,7 @@
           </w:tcPr>
           <w:p>
             <w:pPr>
+              <w:jc w:val="center"/>
               <w:cnfStyle w:val="000000100000" w:firstRow="0" w:lastRow="0" w:firstColumn="0" w:lastColumn="0" w:oddVBand="0" w:evenVBand="0" w:oddHBand="1" w:evenHBand="0" w:firstRowFirstColumn="0" w:firstRowLastColumn="0" w:lastRowFirstColumn="0" w:lastRowLastColumn="0"/>
             </w:pPr>
           </w:p>
@@ -319,6 +310,7 @@
           </w:tcPr>
           <w:p>
             <w:pPr>
+              <w:jc w:val="center"/>
               <w:cnfStyle w:val="000000100000" w:firstRow="0" w:lastRow="0" w:firstColumn="0" w:lastColumn="0" w:oddVBand="0" w:evenVBand="0" w:oddHBand="1" w:evenHBand="0" w:firstRowFirstColumn="0" w:firstRowLastColumn="0" w:lastRowFirstColumn="0" w:lastRowLastColumn="0"/>
             </w:pPr>
           </w:p>
@@ -329,6 +321,7 @@
           </w:tcPr>
           <w:p>
             <w:pPr>
+              <w:jc w:val="center"/>
               <w:cnfStyle w:val="000000100000" w:firstRow="0" w:lastRow="0" w:firstColumn="0" w:lastColumn="0" w:oddVBand="0" w:evenVBand="0" w:oddHBand="1" w:evenHBand="0" w:firstRowFirstColumn="0" w:firstRowLastColumn="0" w:lastRowFirstColumn="0" w:lastRowLastColumn="0"/>
             </w:pPr>
           </w:p>

</xml_diff>

<commit_message>
add student after payment
</commit_message>
<xml_diff>
--- a/KindergartenProject/Template/odemePlani2.docx
+++ b/KindergartenProject/Template/odemePlani2.docx
@@ -16,13 +16,13 @@
           <w:szCs w:val="24"/>
         </w:rPr>
         <w:drawing>
-          <wp:anchor distT="0" distB="0" distL="114300" distR="114300" simplePos="0" relativeHeight="251666432" behindDoc="1" locked="0" layoutInCell="1" allowOverlap="1" wp14:anchorId="29BC9B21" wp14:editId="1673B74B">
+          <wp:anchor distT="0" distB="0" distL="114300" distR="114300" simplePos="0" relativeHeight="251666432" behindDoc="1" locked="0" layoutInCell="1" allowOverlap="1" wp14:anchorId="29BC9B21" wp14:editId="0B58234F">
             <wp:simplePos x="0" y="0"/>
             <wp:positionH relativeFrom="column">
-              <wp:posOffset>4453255</wp:posOffset>
+              <wp:posOffset>4548505</wp:posOffset>
             </wp:positionH>
             <wp:positionV relativeFrom="paragraph">
-              <wp:posOffset>-594995</wp:posOffset>
+              <wp:posOffset>-482600</wp:posOffset>
             </wp:positionV>
             <wp:extent cx="1898650" cy="760730"/>
             <wp:effectExtent l="0" t="0" r="6350" b="1270"/>
@@ -75,6 +75,22 @@
           </wp:anchor>
         </w:drawing>
       </w:r>
+    </w:p>
+    <w:p>
+      <w:pPr>
+        <w:rPr>
+          <w:sz w:val="24"/>
+          <w:szCs w:val="24"/>
+        </w:rPr>
+      </w:pPr>
+    </w:p>
+    <w:p>
+      <w:pPr>
+        <w:rPr>
+          <w:sz w:val="24"/>
+          <w:szCs w:val="24"/>
+        </w:rPr>
+      </w:pPr>
       <w:r>
         <w:rPr>
           <w:sz w:val="24"/>
@@ -97,6 +113,7 @@
         <w:tab/>
         <w:t xml:space="preserve">: </w:t>
       </w:r>
+      <w:proofErr w:type="spellStart"/>
       <w:r>
         <w:rPr>
           <w:sz w:val="24"/>
@@ -104,6 +121,7 @@
         </w:rPr>
         <w:t>fullName</w:t>
       </w:r>
+      <w:proofErr w:type="spellEnd"/>
     </w:p>
     <w:p>
       <w:pPr>
@@ -177,6 +195,7 @@
           <w:tcPr>
             <w:cnfStyle w:val="001000000000" w:firstRow="0" w:lastRow="0" w:firstColumn="1" w:lastColumn="0" w:oddVBand="0" w:evenVBand="0" w:oddHBand="0" w:evenHBand="0" w:firstRowFirstColumn="0" w:firstRowLastColumn="0" w:lastRowFirstColumn="0" w:lastRowLastColumn="0"/>
             <w:tcW w:w="1090" w:type="dxa"/>
+            <w:vAlign w:val="center"/>
           </w:tcPr>
           <w:p>
             <w:pPr>
@@ -187,6 +206,7 @@
         <w:tc>
           <w:tcPr>
             <w:tcW w:w="1923" w:type="dxa"/>
+            <w:vAlign w:val="center"/>
           </w:tcPr>
           <w:p>
             <w:pPr>
@@ -201,6 +221,7 @@
         <w:tc>
           <w:tcPr>
             <w:tcW w:w="1773" w:type="dxa"/>
+            <w:vAlign w:val="center"/>
           </w:tcPr>
           <w:p>
             <w:pPr>
@@ -215,6 +236,7 @@
         <w:tc>
           <w:tcPr>
             <w:tcW w:w="1761" w:type="dxa"/>
+            <w:vAlign w:val="center"/>
           </w:tcPr>
           <w:p>
             <w:pPr>
@@ -229,6 +251,7 @@
         <w:tc>
           <w:tcPr>
             <w:tcW w:w="1873" w:type="dxa"/>
+            <w:vAlign w:val="center"/>
           </w:tcPr>
           <w:p>
             <w:pPr>
@@ -243,6 +266,7 @@
         <w:tc>
           <w:tcPr>
             <w:tcW w:w="2001" w:type="dxa"/>
+            <w:vAlign w:val="center"/>
           </w:tcPr>
           <w:p>
             <w:pPr>
@@ -264,6 +288,7 @@
           <w:tcPr>
             <w:cnfStyle w:val="001000000000" w:firstRow="0" w:lastRow="0" w:firstColumn="1" w:lastColumn="0" w:oddVBand="0" w:evenVBand="0" w:oddHBand="0" w:evenHBand="0" w:firstRowFirstColumn="0" w:firstRowLastColumn="0" w:lastRowFirstColumn="0" w:lastRowLastColumn="0"/>
             <w:tcW w:w="1090" w:type="dxa"/>
+            <w:vAlign w:val="center"/>
           </w:tcPr>
           <w:p>
             <w:pPr>
@@ -274,6 +299,7 @@
         <w:tc>
           <w:tcPr>
             <w:tcW w:w="1923" w:type="dxa"/>
+            <w:vAlign w:val="center"/>
           </w:tcPr>
           <w:p>
             <w:pPr>
@@ -285,6 +311,7 @@
         <w:tc>
           <w:tcPr>
             <w:tcW w:w="1773" w:type="dxa"/>
+            <w:vAlign w:val="center"/>
           </w:tcPr>
           <w:p>
             <w:pPr>
@@ -296,6 +323,7 @@
         <w:tc>
           <w:tcPr>
             <w:tcW w:w="1761" w:type="dxa"/>
+            <w:vAlign w:val="center"/>
           </w:tcPr>
           <w:p>
             <w:pPr>
@@ -307,6 +335,7 @@
         <w:tc>
           <w:tcPr>
             <w:tcW w:w="1873" w:type="dxa"/>
+            <w:vAlign w:val="center"/>
           </w:tcPr>
           <w:p>
             <w:pPr>
@@ -318,6 +347,7 @@
         <w:tc>
           <w:tcPr>
             <w:tcW w:w="2001" w:type="dxa"/>
+            <w:vAlign w:val="center"/>
           </w:tcPr>
           <w:p>
             <w:pPr>
@@ -333,8 +363,11 @@
     <w:p/>
     <w:sectPr>
       <w:headerReference w:type="even" r:id="rId8"/>
-      <w:footerReference w:type="default" r:id="rId9"/>
-      <w:headerReference w:type="first" r:id="rId10"/>
+      <w:headerReference w:type="default" r:id="rId9"/>
+      <w:footerReference w:type="even" r:id="rId10"/>
+      <w:footerReference w:type="default" r:id="rId11"/>
+      <w:headerReference w:type="first" r:id="rId12"/>
+      <w:footerReference w:type="first" r:id="rId13"/>
       <w:pgSz w:w="11906" w:h="16838"/>
       <w:pgMar w:top="1417" w:right="1417" w:bottom="1417" w:left="1417" w:header="708" w:footer="708" w:gutter="0"/>
       <w:cols w:space="708"/>
@@ -374,6 +407,16 @@
   <w:p>
     <w:pPr>
       <w:pStyle w:val="AltBilgi"/>
+    </w:pPr>
+  </w:p>
+</w:ftr>
+</file>
+
+<file path=word/footer2.xml><?xml version="1.0" encoding="utf-8"?>
+<w:ftr xmlns:wpc="http://schemas.microsoft.com/office/word/2010/wordprocessingCanvas" xmlns:cx="http://schemas.microsoft.com/office/drawing/2014/chartex" xmlns:cx1="http://schemas.microsoft.com/office/drawing/2015/9/8/chartex" xmlns:cx2="http://schemas.microsoft.com/office/drawing/2015/10/21/chartex" xmlns:cx3="http://schemas.microsoft.com/office/drawing/2016/5/9/chartex" xmlns:cx4="http://schemas.microsoft.com/office/drawing/2016/5/10/chartex" xmlns:cx5="http://schemas.microsoft.com/office/drawing/2016/5/11/chartex" xmlns:cx6="http://schemas.microsoft.com/office/drawing/2016/5/12/chartex" xmlns:cx7="http://schemas.microsoft.com/office/drawing/2016/5/13/chartex" xmlns:cx8="http://schemas.microsoft.com/office/drawing/2016/5/14/chartex" xmlns:mc="http://schemas.openxmlformats.org/markup-compatibility/2006" xmlns:aink="http://schemas.microsoft.com/office/drawing/2016/ink" xmlns:am3d="http://schemas.microsoft.com/office/drawing/2017/model3d" xmlns:o="urn:schemas-microsoft-com:office:office" xmlns:r="http://schemas.openxmlformats.org/officeDocument/2006/relationships" xmlns:m="http://schemas.openxmlformats.org/officeDocument/2006/math" xmlns:v="urn:schemas-microsoft-com:vml" xmlns:wp14="http://schemas.microsoft.com/office/word/2010/wordprocessingDrawing" xmlns:wp="http://schemas.openxmlformats.org/drawingml/2006/wordprocessingDrawing" xmlns:w10="urn:schemas-microsoft-com:office:word" xmlns:w="http://schemas.openxmlformats.org/wordprocessingml/2006/main" xmlns:w14="http://schemas.microsoft.com/office/word/2010/wordml" xmlns:w15="http://schemas.microsoft.com/office/word/2012/wordml" xmlns:w16cex="http://schemas.microsoft.com/office/word/2018/wordml/cex" xmlns:w16cid="http://schemas.microsoft.com/office/word/2016/wordml/cid" xmlns:w16="http://schemas.microsoft.com/office/word/2018/wordml" xmlns:w16se="http://schemas.microsoft.com/office/word/2015/wordml/symex" xmlns:wpg="http://schemas.microsoft.com/office/word/2010/wordprocessingGroup" xmlns:wpi="http://schemas.microsoft.com/office/word/2010/wordprocessingInk" xmlns:wne="http://schemas.microsoft.com/office/word/2006/wordml" xmlns:wps="http://schemas.microsoft.com/office/word/2010/wordprocessingShape" mc:Ignorable="w14 w15 w16se w16cid w16 w16cex wp14">
+  <w:p>
+    <w:pPr>
+      <w:pStyle w:val="AltBilgi"/>
       <w:jc w:val="right"/>
       <w:rPr>
         <w:b/>
@@ -396,6 +439,16 @@
       </w:rPr>
       <w:t>©</w:t>
     </w:r>
+  </w:p>
+</w:ftr>
+</file>
+
+<file path=word/footer3.xml><?xml version="1.0" encoding="utf-8"?>
+<w:ftr xmlns:wpc="http://schemas.microsoft.com/office/word/2010/wordprocessingCanvas" xmlns:cx="http://schemas.microsoft.com/office/drawing/2014/chartex" xmlns:cx1="http://schemas.microsoft.com/office/drawing/2015/9/8/chartex" xmlns:cx2="http://schemas.microsoft.com/office/drawing/2015/10/21/chartex" xmlns:cx3="http://schemas.microsoft.com/office/drawing/2016/5/9/chartex" xmlns:cx4="http://schemas.microsoft.com/office/drawing/2016/5/10/chartex" xmlns:cx5="http://schemas.microsoft.com/office/drawing/2016/5/11/chartex" xmlns:cx6="http://schemas.microsoft.com/office/drawing/2016/5/12/chartex" xmlns:cx7="http://schemas.microsoft.com/office/drawing/2016/5/13/chartex" xmlns:cx8="http://schemas.microsoft.com/office/drawing/2016/5/14/chartex" xmlns:mc="http://schemas.openxmlformats.org/markup-compatibility/2006" xmlns:aink="http://schemas.microsoft.com/office/drawing/2016/ink" xmlns:am3d="http://schemas.microsoft.com/office/drawing/2017/model3d" xmlns:o="urn:schemas-microsoft-com:office:office" xmlns:r="http://schemas.openxmlformats.org/officeDocument/2006/relationships" xmlns:m="http://schemas.openxmlformats.org/officeDocument/2006/math" xmlns:v="urn:schemas-microsoft-com:vml" xmlns:wp14="http://schemas.microsoft.com/office/word/2010/wordprocessingDrawing" xmlns:wp="http://schemas.openxmlformats.org/drawingml/2006/wordprocessingDrawing" xmlns:w10="urn:schemas-microsoft-com:office:word" xmlns:w="http://schemas.openxmlformats.org/wordprocessingml/2006/main" xmlns:w14="http://schemas.microsoft.com/office/word/2010/wordml" xmlns:w15="http://schemas.microsoft.com/office/word/2012/wordml" xmlns:w16cex="http://schemas.microsoft.com/office/word/2018/wordml/cex" xmlns:w16cid="http://schemas.microsoft.com/office/word/2016/wordml/cid" xmlns:w16="http://schemas.microsoft.com/office/word/2018/wordml" xmlns:w16se="http://schemas.microsoft.com/office/word/2015/wordml/symex" xmlns:wpg="http://schemas.microsoft.com/office/word/2010/wordprocessingGroup" xmlns:wpi="http://schemas.microsoft.com/office/word/2010/wordprocessingInk" xmlns:wne="http://schemas.microsoft.com/office/word/2006/wordml" xmlns:wps="http://schemas.microsoft.com/office/word/2010/wordprocessingShape" mc:Ignorable="w14 w15 w16se w16cid w16 w16cex wp14">
+  <w:p>
+    <w:pPr>
+      <w:pStyle w:val="AltBilgi"/>
+    </w:pPr>
   </w:p>
 </w:ftr>
 </file>
@@ -431,36 +484,6 @@
     <w:pPr>
       <w:pStyle w:val="stBilgi"/>
     </w:pPr>
-    <w:r>
-      <w:rPr>
-        <w:noProof/>
-      </w:rPr>
-      <w:pict w14:anchorId="7980F03E">
-        <v:shapetype id="_x0000_t75" coordsize="21600,21600" o:spt="75" o:preferrelative="t" path="m@4@5l@4@11@9@11@9@5xe" filled="f" stroked="f">
-          <v:stroke joinstyle="miter"/>
-          <v:formulas>
-            <v:f eqn="if lineDrawn pixelLineWidth 0"/>
-            <v:f eqn="sum @0 1 0"/>
-            <v:f eqn="sum 0 0 @1"/>
-            <v:f eqn="prod @2 1 2"/>
-            <v:f eqn="prod @3 21600 pixelWidth"/>
-            <v:f eqn="prod @3 21600 pixelHeight"/>
-            <v:f eqn="sum @0 0 1"/>
-            <v:f eqn="prod @6 1 2"/>
-            <v:f eqn="prod @7 21600 pixelWidth"/>
-            <v:f eqn="sum @8 21600 0"/>
-            <v:f eqn="prod @7 21600 pixelHeight"/>
-            <v:f eqn="sum @10 21600 0"/>
-          </v:formulas>
-          <v:path o:extrusionok="f" gradientshapeok="t" o:connecttype="rect"/>
-          <o:lock v:ext="edit" aspectratio="t"/>
-        </v:shapetype>
-        <v:shape id="WordPictureWatermark273253907" o:spid="_x0000_s2054" type="#_x0000_t75" style="position:absolute;margin-left:0;margin-top:0;width:453.1pt;height:328.3pt;z-index:-251657216;mso-position-horizontal:center;mso-position-horizontal-relative:margin;mso-position-vertical:center;mso-position-vertical-relative:margin" o:allowincell="f">
-          <v:imagedata r:id="rId1" o:title="benim dünyam" gain="19661f" blacklevel="22938f"/>
-          <w10:wrap anchorx="margin" anchory="margin"/>
-        </v:shape>
-      </w:pict>
-    </w:r>
   </w:p>
 </w:hdr>
 </file>
@@ -471,36 +494,16 @@
     <w:pPr>
       <w:pStyle w:val="stBilgi"/>
     </w:pPr>
-    <w:r>
-      <w:rPr>
-        <w:noProof/>
-      </w:rPr>
-      <w:pict w14:anchorId="5CBCC2A5">
-        <v:shapetype id="_x0000_t75" coordsize="21600,21600" o:spt="75" o:preferrelative="t" path="m@4@5l@4@11@9@11@9@5xe" filled="f" stroked="f">
-          <v:stroke joinstyle="miter"/>
-          <v:formulas>
-            <v:f eqn="if lineDrawn pixelLineWidth 0"/>
-            <v:f eqn="sum @0 1 0"/>
-            <v:f eqn="sum 0 0 @1"/>
-            <v:f eqn="prod @2 1 2"/>
-            <v:f eqn="prod @3 21600 pixelWidth"/>
-            <v:f eqn="prod @3 21600 pixelHeight"/>
-            <v:f eqn="sum @0 0 1"/>
-            <v:f eqn="prod @6 1 2"/>
-            <v:f eqn="prod @7 21600 pixelWidth"/>
-            <v:f eqn="sum @8 21600 0"/>
-            <v:f eqn="prod @7 21600 pixelHeight"/>
-            <v:f eqn="sum @10 21600 0"/>
-          </v:formulas>
-          <v:path o:extrusionok="f" gradientshapeok="t" o:connecttype="rect"/>
-          <o:lock v:ext="edit" aspectratio="t"/>
-        </v:shapetype>
-        <v:shape id="WordPictureWatermark273253906" o:spid="_x0000_s2053" type="#_x0000_t75" style="position:absolute;margin-left:0;margin-top:0;width:453.1pt;height:328.3pt;z-index:-251658240;mso-position-horizontal:center;mso-position-horizontal-relative:margin;mso-position-vertical:center;mso-position-vertical-relative:margin" o:allowincell="f">
-          <v:imagedata r:id="rId1" o:title="benim dünyam" gain="19661f" blacklevel="22938f"/>
-          <w10:wrap anchorx="margin" anchory="margin"/>
-        </v:shape>
-      </w:pict>
-    </w:r>
+  </w:p>
+</w:hdr>
+</file>
+
+<file path=word/header3.xml><?xml version="1.0" encoding="utf-8"?>
+<w:hdr xmlns:wpc="http://schemas.microsoft.com/office/word/2010/wordprocessingCanvas" xmlns:cx="http://schemas.microsoft.com/office/drawing/2014/chartex" xmlns:cx1="http://schemas.microsoft.com/office/drawing/2015/9/8/chartex" xmlns:cx2="http://schemas.microsoft.com/office/drawing/2015/10/21/chartex" xmlns:cx3="http://schemas.microsoft.com/office/drawing/2016/5/9/chartex" xmlns:cx4="http://schemas.microsoft.com/office/drawing/2016/5/10/chartex" xmlns:cx5="http://schemas.microsoft.com/office/drawing/2016/5/11/chartex" xmlns:cx6="http://schemas.microsoft.com/office/drawing/2016/5/12/chartex" xmlns:cx7="http://schemas.microsoft.com/office/drawing/2016/5/13/chartex" xmlns:cx8="http://schemas.microsoft.com/office/drawing/2016/5/14/chartex" xmlns:mc="http://schemas.openxmlformats.org/markup-compatibility/2006" xmlns:aink="http://schemas.microsoft.com/office/drawing/2016/ink" xmlns:am3d="http://schemas.microsoft.com/office/drawing/2017/model3d" xmlns:o="urn:schemas-microsoft-com:office:office" xmlns:r="http://schemas.openxmlformats.org/officeDocument/2006/relationships" xmlns:m="http://schemas.openxmlformats.org/officeDocument/2006/math" xmlns:v="urn:schemas-microsoft-com:vml" xmlns:wp14="http://schemas.microsoft.com/office/word/2010/wordprocessingDrawing" xmlns:wp="http://schemas.openxmlformats.org/drawingml/2006/wordprocessingDrawing" xmlns:w10="urn:schemas-microsoft-com:office:word" xmlns:w="http://schemas.openxmlformats.org/wordprocessingml/2006/main" xmlns:w14="http://schemas.microsoft.com/office/word/2010/wordml" xmlns:w15="http://schemas.microsoft.com/office/word/2012/wordml" xmlns:w16cex="http://schemas.microsoft.com/office/word/2018/wordml/cex" xmlns:w16cid="http://schemas.microsoft.com/office/word/2016/wordml/cid" xmlns:w16="http://schemas.microsoft.com/office/word/2018/wordml" xmlns:w16se="http://schemas.microsoft.com/office/word/2015/wordml/symex" xmlns:wpg="http://schemas.microsoft.com/office/word/2010/wordprocessingGroup" xmlns:wpi="http://schemas.microsoft.com/office/word/2010/wordprocessingInk" xmlns:wne="http://schemas.microsoft.com/office/word/2006/wordml" xmlns:wps="http://schemas.microsoft.com/office/word/2010/wordprocessingShape" mc:Ignorable="w14 w15 w16se w16cid w16 w16cex wp14">
+  <w:p>
+    <w:pPr>
+      <w:pStyle w:val="stBilgi"/>
+    </w:pPr>
   </w:p>
 </w:hdr>
 </file>

</xml_diff>